<commit_message>
change photo size to small
</commit_message>
<xml_diff>
--- a/checklist_part_e.docx
+++ b/checklist_part_e.docx
@@ -4,7 +4,15 @@
   <w:body>
     <w:p>
       <w:r>
-        <w:t>19.  Describe how the images chosen meet the client brief</w:t>
+        <w:t xml:space="preserve">19.  Describe how the images chosen </w:t>
+      </w:r>
+      <w:proofErr w:type="gramStart"/>
+      <w:r>
+        <w:t>meet</w:t>
+      </w:r>
+      <w:proofErr w:type="gramEnd"/>
+      <w:r>
+        <w:t xml:space="preserve"> the client brief</w:t>
       </w:r>
     </w:p>
     <w:p>
@@ -33,7 +41,17 @@
     </w:p>
     <w:p>
       <w:r>
-        <w:t>A: I downsize the logo image and repeat the header image as the header need a image background.</w:t>
+        <w:t xml:space="preserve">A: I downsize the logo image and repeat the header image as the header need </w:t>
+      </w:r>
+      <w:proofErr w:type="spellStart"/>
+      <w:proofErr w:type="gramStart"/>
+      <w:r>
+        <w:t>a</w:t>
+      </w:r>
+      <w:proofErr w:type="spellEnd"/>
+      <w:proofErr w:type="gramEnd"/>
+      <w:r>
+        <w:t xml:space="preserve"> image background.</w:t>
       </w:r>
     </w:p>
     <w:p>
@@ -107,7 +125,7 @@
         <w:ind w:firstLine="100"/>
       </w:pPr>
       <w:r>
-        <w:t>23. Sell your design to client. Describe how it meets clients objectives.</w:t>
+        <w:t xml:space="preserve">24. Print final design to a single page PDF, edit into a poster </w:t>
       </w:r>
     </w:p>
     <w:p>
@@ -115,23 +133,7 @@
         <w:ind w:firstLine="100"/>
       </w:pPr>
       <w:r>
-        <w:t xml:space="preserve">    To be finished</w:t>
-      </w:r>
-    </w:p>
-    <w:p>
-      <w:pPr>
-        <w:ind w:firstLine="100"/>
-      </w:pPr>
-      <w:r>
-        <w:t xml:space="preserve">24. Print final design to a single page PDF, edit into a poster </w:t>
-      </w:r>
-    </w:p>
-    <w:p>
-      <w:pPr>
-        <w:ind w:firstLine="100"/>
-      </w:pPr>
-      <w:r>
-        <w:t xml:space="preserve">    To be finished</w:t>
+        <w:t xml:space="preserve">   </w:t>
       </w:r>
     </w:p>
     <w:sectPr>

</xml_diff>